<commit_message>
[ADD] Evaluation and lecture 6
</commit_message>
<xml_diff>
--- a/seminars/funct_neuroanatomy_jw/Organisatorisches/Cheatsheet_SoSe22 .docx
+++ b/seminars/funct_neuroanatomy_jw/Organisatorisches/Cheatsheet_SoSe22 .docx
@@ -1,6 +1,6 @@
 
 <file path=word/document.xml><?xml version="1.0" encoding="utf-8"?>
-<w:document xmlns:wpc="http://schemas.microsoft.com/office/word/2010/wordprocessingCanvas" xmlns:cx="http://schemas.microsoft.com/office/drawing/2014/chartex" xmlns:cx1="http://schemas.microsoft.com/office/drawing/2015/9/8/chartex" xmlns:cx2="http://schemas.microsoft.com/office/drawing/2015/10/21/chartex" xmlns:cx3="http://schemas.microsoft.com/office/drawing/2016/5/9/chartex" xmlns:cx4="http://schemas.microsoft.com/office/drawing/2016/5/10/chartex" xmlns:cx5="http://schemas.microsoft.com/office/drawing/2016/5/11/chartex" xmlns:cx6="http://schemas.microsoft.com/office/drawing/2016/5/12/chartex" xmlns:cx7="http://schemas.microsoft.com/office/drawing/2016/5/13/chartex" xmlns:cx8="http://schemas.microsoft.com/office/drawing/2016/5/14/chartex" xmlns:mc="http://schemas.openxmlformats.org/markup-compatibility/2006" xmlns:aink="http://schemas.microsoft.com/office/drawing/2016/ink" xmlns:am3d="http://schemas.microsoft.com/office/drawing/2017/model3d" xmlns:o="urn:schemas-microsoft-com:office:office" xmlns:r="http://schemas.openxmlformats.org/officeDocument/2006/relationships" xmlns:m="http://schemas.openxmlformats.org/officeDocument/2006/math" xmlns:v="urn:schemas-microsoft-com:vml" xmlns:wp14="http://schemas.microsoft.com/office/word/2010/wordprocessingDrawing" xmlns:wp="http://schemas.openxmlformats.org/drawingml/2006/wordprocessingDrawing" xmlns:w10="urn:schemas-microsoft-com:office:word" xmlns:w="http://schemas.openxmlformats.org/wordprocessingml/2006/main" xmlns:w14="http://schemas.microsoft.com/office/word/2010/wordml" xmlns:w15="http://schemas.microsoft.com/office/word/2012/wordml" xmlns:w16cex="http://schemas.microsoft.com/office/word/2018/wordml/cex" xmlns:w16cid="http://schemas.microsoft.com/office/word/2016/wordml/cid" xmlns:w16="http://schemas.microsoft.com/office/word/2018/wordml" xmlns:w16sdtdh="http://schemas.microsoft.com/office/word/2020/wordml/sdtdatahash" xmlns:w16se="http://schemas.microsoft.com/office/word/2015/wordml/symex" xmlns:wpg="http://schemas.microsoft.com/office/word/2010/wordprocessingGroup" xmlns:wpi="http://schemas.microsoft.com/office/word/2010/wordprocessingInk" xmlns:wne="http://schemas.microsoft.com/office/word/2006/wordml" xmlns:wps="http://schemas.microsoft.com/office/word/2010/wordprocessingShape" mc:Ignorable="w14 w15 w16se w16cid w16 w16cex w16sdtdh wp14">
+<w:document xmlns:wpc="http://schemas.microsoft.com/office/word/2010/wordprocessingCanvas" xmlns:cx="http://schemas.microsoft.com/office/drawing/2014/chartex" xmlns:cx1="http://schemas.microsoft.com/office/drawing/2015/9/8/chartex" xmlns:cx2="http://schemas.microsoft.com/office/drawing/2015/10/21/chartex" xmlns:cx3="http://schemas.microsoft.com/office/drawing/2016/5/9/chartex" xmlns:cx4="http://schemas.microsoft.com/office/drawing/2016/5/10/chartex" xmlns:cx5="http://schemas.microsoft.com/office/drawing/2016/5/11/chartex" xmlns:cx6="http://schemas.microsoft.com/office/drawing/2016/5/12/chartex" xmlns:cx7="http://schemas.microsoft.com/office/drawing/2016/5/13/chartex" xmlns:cx8="http://schemas.microsoft.com/office/drawing/2016/5/14/chartex" xmlns:mc="http://schemas.openxmlformats.org/markup-compatibility/2006" xmlns:aink="http://schemas.microsoft.com/office/drawing/2016/ink" xmlns:am3d="http://schemas.microsoft.com/office/drawing/2017/model3d" xmlns:o="urn:schemas-microsoft-com:office:office" xmlns:oel="http://schemas.microsoft.com/office/2019/extlst" xmlns:r="http://schemas.openxmlformats.org/officeDocument/2006/relationships" xmlns:m="http://schemas.openxmlformats.org/officeDocument/2006/math" xmlns:v="urn:schemas-microsoft-com:vml" xmlns:wp14="http://schemas.microsoft.com/office/word/2010/wordprocessingDrawing" xmlns:wp="http://schemas.openxmlformats.org/drawingml/2006/wordprocessingDrawing" xmlns:w10="urn:schemas-microsoft-com:office:word" xmlns:w="http://schemas.openxmlformats.org/wordprocessingml/2006/main" xmlns:w14="http://schemas.microsoft.com/office/word/2010/wordml" xmlns:w15="http://schemas.microsoft.com/office/word/2012/wordml" xmlns:w16cex="http://schemas.microsoft.com/office/word/2018/wordml/cex" xmlns:w16cid="http://schemas.microsoft.com/office/word/2016/wordml/cid" xmlns:w16="http://schemas.microsoft.com/office/word/2018/wordml" xmlns:w16sdtdh="http://schemas.microsoft.com/office/word/2020/wordml/sdtdatahash" xmlns:w16se="http://schemas.microsoft.com/office/word/2015/wordml/symex" xmlns:wpg="http://schemas.microsoft.com/office/word/2010/wordprocessingGroup" xmlns:wpi="http://schemas.microsoft.com/office/word/2010/wordprocessingInk" xmlns:wne="http://schemas.microsoft.com/office/word/2006/wordml" xmlns:wps="http://schemas.microsoft.com/office/word/2010/wordprocessingShape" mc:Ignorable="w14 w15 w16se w16cid w16 w16cex w16sdtdh wp14">
   <w:body>
     <w:p>
       <w:pPr>
@@ -1617,8 +1617,9 @@
           <w:szCs w:val="24"/>
           <w:lang w:val="en-US"/>
         </w:rPr>
-        <w:t xml:space="preserve">neuroplasticity in single cases: lessons learned from applying functional neuroimaging </w:t>
-      </w:r>
+        <w:t xml:space="preserve">neuroplasticity in single cases: lessons learned from applying functional </w:t>
+      </w:r>
+      <w:proofErr w:type="gramStart"/>
       <w:r>
         <w:rPr>
           <w:rFonts w:ascii="Gill Sans Light" w:hAnsi="Gill Sans Light"/>
@@ -1626,6 +1627,15 @@
           <w:szCs w:val="24"/>
           <w:lang w:val="en-US"/>
         </w:rPr>
+        <w:t xml:space="preserve">neuroimaging </w:t>
+      </w:r>
+      <w:r>
+        <w:rPr>
+          <w:rFonts w:ascii="Gill Sans Light" w:hAnsi="Gill Sans Light"/>
+          <w:sz w:val="24"/>
+          <w:szCs w:val="24"/>
+          <w:lang w:val="en-US"/>
+        </w:rPr>
         <w:t xml:space="preserve"> t</w:t>
       </w:r>
       <w:r>
@@ -1635,7 +1645,17 @@
           <w:szCs w:val="24"/>
           <w:lang w:val="en-US"/>
         </w:rPr>
-        <w:t xml:space="preserve">echniques to the traditional neuropsychological case study framework. </w:t>
+        <w:t>echniques</w:t>
+      </w:r>
+      <w:proofErr w:type="gramEnd"/>
+      <w:r>
+        <w:rPr>
+          <w:rFonts w:ascii="Gill Sans Light" w:hAnsi="Gill Sans Light"/>
+          <w:sz w:val="24"/>
+          <w:szCs w:val="24"/>
+          <w:lang w:val="en-US"/>
+        </w:rPr>
+        <w:t xml:space="preserve"> to the traditional neuropsychological case study framework. </w:t>
       </w:r>
       <w:r>
         <w:rPr>
@@ -5388,7 +5408,31 @@
             <w14:miter w14:lim="400000"/>
           </w14:textOutline>
         </w:rPr>
-        <w:t>Lesen Sie den Artkel und zwar…</w:t>
+        <w:t xml:space="preserve">Lesen Sie </w:t>
+      </w:r>
+      <w:proofErr w:type="gramStart"/>
+      <w:r>
+        <w:rPr>
+          <w:rFonts w:ascii="Gill Sans Light" w:hAnsi="Gill Sans Light"/>
+          <w14:textOutline w14:w="12700" w14:cap="flat" w14:cmpd="sng" w14:algn="ctr">
+            <w14:noFill/>
+            <w14:prstDash w14:val="solid"/>
+            <w14:miter w14:lim="400000"/>
+          </w14:textOutline>
+        </w:rPr>
+        <w:t>den Artkel</w:t>
+      </w:r>
+      <w:proofErr w:type="gramEnd"/>
+      <w:r>
+        <w:rPr>
+          <w:rFonts w:ascii="Gill Sans Light" w:hAnsi="Gill Sans Light"/>
+          <w14:textOutline w14:w="12700" w14:cap="flat" w14:cmpd="sng" w14:algn="ctr">
+            <w14:noFill/>
+            <w14:prstDash w14:val="solid"/>
+            <w14:miter w14:lim="400000"/>
+          </w14:textOutline>
+        </w:rPr>
+        <w:t xml:space="preserve"> und zwar…</w:t>
       </w:r>
     </w:p>
     <w:p>
@@ -6762,7 +6806,31 @@
             <w14:miter w14:lim="400000"/>
           </w14:textOutline>
         </w:rPr>
-        <w:t>&gt; Konnten Sie diese Illusion nachempfinden?</w:t>
+        <w:t xml:space="preserve">&gt; </w:t>
+      </w:r>
+      <w:proofErr w:type="gramStart"/>
+      <w:r>
+        <w:rPr>
+          <w:rFonts w:ascii="Gill Sans Light" w:hAnsi="Gill Sans Light"/>
+          <w14:textOutline w14:w="12700" w14:cap="flat" w14:cmpd="sng" w14:algn="ctr">
+            <w14:noFill/>
+            <w14:prstDash w14:val="solid"/>
+            <w14:miter w14:lim="400000"/>
+          </w14:textOutline>
+        </w:rPr>
+        <w:t>Konnten</w:t>
+      </w:r>
+      <w:proofErr w:type="gramEnd"/>
+      <w:r>
+        <w:rPr>
+          <w:rFonts w:ascii="Gill Sans Light" w:hAnsi="Gill Sans Light"/>
+          <w14:textOutline w14:w="12700" w14:cap="flat" w14:cmpd="sng" w14:algn="ctr">
+            <w14:noFill/>
+            <w14:prstDash w14:val="solid"/>
+            <w14:miter w14:lim="400000"/>
+          </w14:textOutline>
+        </w:rPr>
+        <w:t xml:space="preserve"> Sie diese Illusion nachempfinden?</w:t>
       </w:r>
     </w:p>
     <w:p>
@@ -7424,8 +7492,20 @@
           <w:szCs w:val="24"/>
           <w:lang w:val="en-US"/>
         </w:rPr>
-        <w:t>: „Schmerz“</w:t>
-      </w:r>
+        <w:t>: „</w:t>
+      </w:r>
+      <w:proofErr w:type="gramStart"/>
+      <w:r>
+        <w:rPr>
+          <w:rFonts w:ascii="Gill Sans" w:hAnsi="Gill Sans"/>
+          <w:color w:val="365B9D"/>
+          <w:sz w:val="24"/>
+          <w:szCs w:val="24"/>
+          <w:lang w:val="en-US"/>
+        </w:rPr>
+        <w:t>Schmerz“</w:t>
+      </w:r>
+      <w:proofErr w:type="gramEnd"/>
     </w:p>
     <w:p>
       <w:pPr>
@@ -7470,7 +7550,23 @@
           <w:sz w:val="24"/>
           <w:szCs w:val="24"/>
         </w:rPr>
-        <w:t>Was ist der Signalweg des Schmerzes? (Kap. 11, Abb. 16.3)</w:t>
+        <w:t>Was ist der Signalweg des Schmerzes? (Kap. 1</w:t>
+      </w:r>
+      <w:r>
+        <w:rPr>
+          <w:rFonts w:ascii="Gill Sans Light" w:hAnsi="Gill Sans Light"/>
+          <w:sz w:val="24"/>
+          <w:szCs w:val="24"/>
+        </w:rPr>
+        <w:t>6</w:t>
+      </w:r>
+      <w:r>
+        <w:rPr>
+          <w:rFonts w:ascii="Gill Sans Light" w:hAnsi="Gill Sans Light"/>
+          <w:sz w:val="24"/>
+          <w:szCs w:val="24"/>
+        </w:rPr>
+        <w:t>, Abb. 16.3)</w:t>
       </w:r>
     </w:p>
     <w:p>
@@ -7493,7 +7589,33 @@
           <w:sz w:val="24"/>
           <w:szCs w:val="24"/>
         </w:rPr>
-        <w:t>Wie wird Schmerz gehemmt? (Kap. 11,  Abb. 16.6)</w:t>
+        <w:t xml:space="preserve">Wie wird Schmerz gehemmt? (Kap. </w:t>
+      </w:r>
+      <w:proofErr w:type="gramStart"/>
+      <w:r>
+        <w:rPr>
+          <w:rFonts w:ascii="Gill Sans Light" w:hAnsi="Gill Sans Light"/>
+          <w:sz w:val="24"/>
+          <w:szCs w:val="24"/>
+        </w:rPr>
+        <w:t>16</w:t>
+      </w:r>
+      <w:r>
+        <w:rPr>
+          <w:rFonts w:ascii="Gill Sans Light" w:hAnsi="Gill Sans Light"/>
+          <w:sz w:val="24"/>
+          <w:szCs w:val="24"/>
+        </w:rPr>
+        <w:t>,  Abb.</w:t>
+      </w:r>
+      <w:proofErr w:type="gramEnd"/>
+      <w:r>
+        <w:rPr>
+          <w:rFonts w:ascii="Gill Sans Light" w:hAnsi="Gill Sans Light"/>
+          <w:sz w:val="24"/>
+          <w:szCs w:val="24"/>
+        </w:rPr>
+        <w:t xml:space="preserve"> 16.6)</w:t>
       </w:r>
     </w:p>
     <w:p>
@@ -8767,6 +8889,7 @@
         </w:rPr>
         <w:tab/>
       </w:r>
+      <w:proofErr w:type="gramStart"/>
       <w:r>
         <w:rPr>
           <w:rFonts w:ascii="Gill Sans Light" w:eastAsia="Gill Sans Light" w:hAnsi="Gill Sans Light" w:cs="Gill Sans Light"/>
@@ -8788,7 +8911,19 @@
             <w14:miter w14:lim="400000"/>
           </w14:textOutline>
         </w:rPr>
-        <w:t>unterscheiden?</w:t>
+        <w:t>unterscheiden</w:t>
+      </w:r>
+      <w:proofErr w:type="gramEnd"/>
+      <w:r>
+        <w:rPr>
+          <w:rFonts w:ascii="Gill Sans Light" w:hAnsi="Gill Sans Light"/>
+          <w14:textOutline w14:w="12700" w14:cap="flat" w14:cmpd="sng" w14:algn="ctr">
+            <w14:noFill/>
+            <w14:prstDash w14:val="solid"/>
+            <w14:miter w14:lim="400000"/>
+          </w14:textOutline>
+        </w:rPr>
+        <w:t>?</w:t>
       </w:r>
     </w:p>
     <w:p>
@@ -10177,7 +10312,25 @@
           <w:sz w:val="24"/>
           <w:szCs w:val="24"/>
         </w:rPr>
-        <w:t xml:space="preserve">Wie wird die Skellettmuskulatur angesteuert? Welche Typen von efferenten Motoneuronen und welche Arten von afferenten Neurone sind hier beteiligt? </w:t>
+        <w:t xml:space="preserve">Wie wird die Skellettmuskulatur angesteuert? Welche Typen von efferenten Motoneuronen und welche Arten </w:t>
+      </w:r>
+      <w:proofErr w:type="gramStart"/>
+      <w:r>
+        <w:rPr>
+          <w:rFonts w:ascii="Gill Sans Light" w:hAnsi="Gill Sans Light"/>
+          <w:sz w:val="24"/>
+          <w:szCs w:val="24"/>
+        </w:rPr>
+        <w:t>von afferenten Neurone</w:t>
+      </w:r>
+      <w:proofErr w:type="gramEnd"/>
+      <w:r>
+        <w:rPr>
+          <w:rFonts w:ascii="Gill Sans Light" w:hAnsi="Gill Sans Light"/>
+          <w:sz w:val="24"/>
+          <w:szCs w:val="24"/>
+        </w:rPr>
+        <w:t xml:space="preserve"> sind hier beteiligt? </w:t>
       </w:r>
     </w:p>
     <w:p>
@@ -12913,7 +13066,23 @@
           <w:rFonts w:ascii="Gill Sans" w:hAnsi="Gill Sans"/>
           <w:color w:val="365B9D"/>
         </w:rPr>
-        <w:t xml:space="preserve">Achtung, Sie finden alle wichtigen Kapitel auf OLAT,  d.h. Sie müssen die Zusatzliteratur für das Seminar </w:t>
+        <w:t xml:space="preserve">Achtung, Sie finden alle wichtigen Kapitel auf </w:t>
+      </w:r>
+      <w:proofErr w:type="gramStart"/>
+      <w:r>
+        <w:rPr>
+          <w:rFonts w:ascii="Gill Sans" w:hAnsi="Gill Sans"/>
+          <w:color w:val="365B9D"/>
+        </w:rPr>
+        <w:t>OLAT,  d.h.</w:t>
+      </w:r>
+      <w:proofErr w:type="gramEnd"/>
+      <w:r>
+        <w:rPr>
+          <w:rFonts w:ascii="Gill Sans" w:hAnsi="Gill Sans"/>
+          <w:color w:val="365B9D"/>
+        </w:rPr>
+        <w:t xml:space="preserve"> Sie müssen die Zusatzliteratur für das Seminar </w:t>
       </w:r>
       <w:r>
         <w:rPr>
@@ -13069,6 +13238,7 @@
       <w:r>
         <w:rPr>
           <w:rFonts w:ascii="Gill Sans Light" w:hAnsi="Gill Sans Light"/>
+          <w:lang w:val="en-GB"/>
         </w:rPr>
         <w:t xml:space="preserve">Barry E. Stein, Mark T.  </w:t>
       </w:r>
@@ -13119,7 +13289,23 @@
           <w:rFonts w:ascii="Gill Sans Light" w:hAnsi="Gill Sans Light"/>
           <w:lang w:val="en-US"/>
         </w:rPr>
-        <w:t>Synthesizing Information From Different Sensory Modalitie</w:t>
+        <w:t xml:space="preserve">Synthesizing Information </w:t>
+      </w:r>
+      <w:proofErr w:type="gramStart"/>
+      <w:r>
+        <w:rPr>
+          <w:rFonts w:ascii="Gill Sans Light" w:hAnsi="Gill Sans Light"/>
+          <w:lang w:val="en-US"/>
+        </w:rPr>
+        <w:t>From</w:t>
+      </w:r>
+      <w:proofErr w:type="gramEnd"/>
+      <w:r>
+        <w:rPr>
+          <w:rFonts w:ascii="Gill Sans Light" w:hAnsi="Gill Sans Light"/>
+          <w:lang w:val="en-US"/>
+        </w:rPr>
+        <w:t xml:space="preserve"> Different Sensory Modalitie</w:t>
       </w:r>
       <w:r>
         <w:rPr>
@@ -13477,7 +13663,21 @@
           <w:rFonts w:ascii="Gill Sans Light" w:eastAsia="Gill Sans Light" w:hAnsi="Gill Sans Light" w:cs="Gill Sans Light"/>
         </w:rPr>
         <w:tab/>
-        <w:t>Reduzieren Sie den Text auf Ihren Folien auf ein Minimum und nutzen Sie stattdessen viele Bilder oder  Videos. Ihr Publikum sollte Ihnen zuh</w:t>
+        <w:t xml:space="preserve">Reduzieren Sie den Text auf Ihren Folien auf ein Minimum und nutzen Sie stattdessen viele Bilder </w:t>
+      </w:r>
+      <w:proofErr w:type="gramStart"/>
+      <w:r>
+        <w:rPr>
+          <w:rFonts w:ascii="Gill Sans Light" w:eastAsia="Gill Sans Light" w:hAnsi="Gill Sans Light" w:cs="Gill Sans Light"/>
+        </w:rPr>
+        <w:t>oder  Videos</w:t>
+      </w:r>
+      <w:proofErr w:type="gramEnd"/>
+      <w:r>
+        <w:rPr>
+          <w:rFonts w:ascii="Gill Sans Light" w:eastAsia="Gill Sans Light" w:hAnsi="Gill Sans Light" w:cs="Gill Sans Light"/>
+        </w:rPr>
+        <w:t>. Ihr Publikum sollte Ihnen zuh</w:t>
       </w:r>
       <w:r>
         <w:rPr>
@@ -13596,7 +13796,21 @@
         <w:rPr>
           <w:rFonts w:ascii="Gill Sans Light" w:hAnsi="Gill Sans Light"/>
         </w:rPr>
-        <w:t xml:space="preserve">Passen Sie außerdem bei der Beschriftung von Abbildungen auf, falls Sie nach APA formatieren  möchten und nicht nach der DGPs. Nach der (neuen) 7. Auflage der APA-Richtlinien werden </w:t>
+        <w:t xml:space="preserve">Passen Sie außerdem bei der Beschriftung von Abbildungen auf, falls Sie nach APA </w:t>
+      </w:r>
+      <w:proofErr w:type="gramStart"/>
+      <w:r>
+        <w:rPr>
+          <w:rFonts w:ascii="Gill Sans Light" w:hAnsi="Gill Sans Light"/>
+        </w:rPr>
+        <w:t>formatieren  möchten</w:t>
+      </w:r>
+      <w:proofErr w:type="gramEnd"/>
+      <w:r>
+        <w:rPr>
+          <w:rFonts w:ascii="Gill Sans Light" w:hAnsi="Gill Sans Light"/>
+        </w:rPr>
+        <w:t xml:space="preserve"> und nicht nach der DGPs. Nach der (neuen) 7. Auflage der APA-Richtlinien werden </w:t>
       </w:r>
       <w:r>
         <w:rPr>
@@ -13867,7 +14081,21 @@
         <w:rPr>
           <w:rFonts w:ascii="Gill Sans Light" w:hAnsi="Gill Sans Light"/>
         </w:rPr>
-        <w:t xml:space="preserve"> oder mit einem ähnlichen Tool), sodass Sie es problemlos verschicken oder hochladen können. Eine gute Möglichkeit, um Videos zu komprimieren, ist die Framerate herunter zu setzen.</w:t>
+        <w:t xml:space="preserve"> oder mit einem ähnlichen Tool), sodass Sie es problemlos verschicken oder hochladen können. Eine gute Möglichkeit, um Videos zu komprimieren, ist die Framerate </w:t>
+      </w:r>
+      <w:proofErr w:type="gramStart"/>
+      <w:r>
+        <w:rPr>
+          <w:rFonts w:ascii="Gill Sans Light" w:hAnsi="Gill Sans Light"/>
+        </w:rPr>
+        <w:t>herunter zu setzen</w:t>
+      </w:r>
+      <w:proofErr w:type="gramEnd"/>
+      <w:r>
+        <w:rPr>
+          <w:rFonts w:ascii="Gill Sans Light" w:hAnsi="Gill Sans Light"/>
+        </w:rPr>
+        <w:t>.</w:t>
       </w:r>
     </w:p>
     <w:sectPr>
@@ -13881,7 +14109,7 @@
 </file>
 
 <file path=word/endnotes.xml><?xml version="1.0" encoding="utf-8"?>
-<w:endnotes xmlns:wpc="http://schemas.microsoft.com/office/word/2010/wordprocessingCanvas" xmlns:cx="http://schemas.microsoft.com/office/drawing/2014/chartex" xmlns:cx1="http://schemas.microsoft.com/office/drawing/2015/9/8/chartex" xmlns:cx2="http://schemas.microsoft.com/office/drawing/2015/10/21/chartex" xmlns:cx3="http://schemas.microsoft.com/office/drawing/2016/5/9/chartex" xmlns:cx4="http://schemas.microsoft.com/office/drawing/2016/5/10/chartex" xmlns:cx5="http://schemas.microsoft.com/office/drawing/2016/5/11/chartex" xmlns:cx6="http://schemas.microsoft.com/office/drawing/2016/5/12/chartex" xmlns:cx7="http://schemas.microsoft.com/office/drawing/2016/5/13/chartex" xmlns:cx8="http://schemas.microsoft.com/office/drawing/2016/5/14/chartex" xmlns:mc="http://schemas.openxmlformats.org/markup-compatibility/2006" xmlns:aink="http://schemas.microsoft.com/office/drawing/2016/ink" xmlns:am3d="http://schemas.microsoft.com/office/drawing/2017/model3d" xmlns:o="urn:schemas-microsoft-com:office:office" xmlns:r="http://schemas.openxmlformats.org/officeDocument/2006/relationships" xmlns:m="http://schemas.openxmlformats.org/officeDocument/2006/math" xmlns:v="urn:schemas-microsoft-com:vml" xmlns:wp14="http://schemas.microsoft.com/office/word/2010/wordprocessingDrawing" xmlns:wp="http://schemas.openxmlformats.org/drawingml/2006/wordprocessingDrawing" xmlns:w10="urn:schemas-microsoft-com:office:word" xmlns:w="http://schemas.openxmlformats.org/wordprocessingml/2006/main" xmlns:w14="http://schemas.microsoft.com/office/word/2010/wordml" xmlns:w15="http://schemas.microsoft.com/office/word/2012/wordml" xmlns:w16cex="http://schemas.microsoft.com/office/word/2018/wordml/cex" xmlns:w16cid="http://schemas.microsoft.com/office/word/2016/wordml/cid" xmlns:w16="http://schemas.microsoft.com/office/word/2018/wordml" xmlns:w16sdtdh="http://schemas.microsoft.com/office/word/2020/wordml/sdtdatahash" xmlns:w16se="http://schemas.microsoft.com/office/word/2015/wordml/symex" xmlns:wpg="http://schemas.microsoft.com/office/word/2010/wordprocessingGroup" xmlns:wpi="http://schemas.microsoft.com/office/word/2010/wordprocessingInk" xmlns:wne="http://schemas.microsoft.com/office/word/2006/wordml" xmlns:wps="http://schemas.microsoft.com/office/word/2010/wordprocessingShape" mc:Ignorable="w14 w15 w16se w16cid w16 w16cex w16sdtdh wp14">
+<w:endnotes xmlns:wpc="http://schemas.microsoft.com/office/word/2010/wordprocessingCanvas" xmlns:cx="http://schemas.microsoft.com/office/drawing/2014/chartex" xmlns:cx1="http://schemas.microsoft.com/office/drawing/2015/9/8/chartex" xmlns:cx2="http://schemas.microsoft.com/office/drawing/2015/10/21/chartex" xmlns:cx3="http://schemas.microsoft.com/office/drawing/2016/5/9/chartex" xmlns:cx4="http://schemas.microsoft.com/office/drawing/2016/5/10/chartex" xmlns:cx5="http://schemas.microsoft.com/office/drawing/2016/5/11/chartex" xmlns:cx6="http://schemas.microsoft.com/office/drawing/2016/5/12/chartex" xmlns:cx7="http://schemas.microsoft.com/office/drawing/2016/5/13/chartex" xmlns:cx8="http://schemas.microsoft.com/office/drawing/2016/5/14/chartex" xmlns:mc="http://schemas.openxmlformats.org/markup-compatibility/2006" xmlns:aink="http://schemas.microsoft.com/office/drawing/2016/ink" xmlns:am3d="http://schemas.microsoft.com/office/drawing/2017/model3d" xmlns:o="urn:schemas-microsoft-com:office:office" xmlns:oel="http://schemas.microsoft.com/office/2019/extlst" xmlns:r="http://schemas.openxmlformats.org/officeDocument/2006/relationships" xmlns:m="http://schemas.openxmlformats.org/officeDocument/2006/math" xmlns:v="urn:schemas-microsoft-com:vml" xmlns:wp14="http://schemas.microsoft.com/office/word/2010/wordprocessingDrawing" xmlns:wp="http://schemas.openxmlformats.org/drawingml/2006/wordprocessingDrawing" xmlns:w10="urn:schemas-microsoft-com:office:word" xmlns:w="http://schemas.openxmlformats.org/wordprocessingml/2006/main" xmlns:w14="http://schemas.microsoft.com/office/word/2010/wordml" xmlns:w15="http://schemas.microsoft.com/office/word/2012/wordml" xmlns:w16cex="http://schemas.microsoft.com/office/word/2018/wordml/cex" xmlns:w16cid="http://schemas.microsoft.com/office/word/2016/wordml/cid" xmlns:w16="http://schemas.microsoft.com/office/word/2018/wordml" xmlns:w16sdtdh="http://schemas.microsoft.com/office/word/2020/wordml/sdtdatahash" xmlns:w16se="http://schemas.microsoft.com/office/word/2015/wordml/symex" xmlns:wpg="http://schemas.microsoft.com/office/word/2010/wordprocessingGroup" xmlns:wpi="http://schemas.microsoft.com/office/word/2010/wordprocessingInk" xmlns:wne="http://schemas.microsoft.com/office/word/2006/wordml" xmlns:wps="http://schemas.microsoft.com/office/word/2010/wordprocessingShape" mc:Ignorable="w14 w15 w16se w16cid w16 w16cex w16sdtdh wp14">
   <w:endnote w:type="separator" w:id="-1">
     <w:p>
       <w:pPr>
@@ -13906,7 +14134,7 @@
 </file>
 
 <file path=word/footnotes.xml><?xml version="1.0" encoding="utf-8"?>
-<w:footnotes xmlns:wpc="http://schemas.microsoft.com/office/word/2010/wordprocessingCanvas" xmlns:cx="http://schemas.microsoft.com/office/drawing/2014/chartex" xmlns:cx1="http://schemas.microsoft.com/office/drawing/2015/9/8/chartex" xmlns:cx2="http://schemas.microsoft.com/office/drawing/2015/10/21/chartex" xmlns:cx3="http://schemas.microsoft.com/office/drawing/2016/5/9/chartex" xmlns:cx4="http://schemas.microsoft.com/office/drawing/2016/5/10/chartex" xmlns:cx5="http://schemas.microsoft.com/office/drawing/2016/5/11/chartex" xmlns:cx6="http://schemas.microsoft.com/office/drawing/2016/5/12/chartex" xmlns:cx7="http://schemas.microsoft.com/office/drawing/2016/5/13/chartex" xmlns:cx8="http://schemas.microsoft.com/office/drawing/2016/5/14/chartex" xmlns:mc="http://schemas.openxmlformats.org/markup-compatibility/2006" xmlns:aink="http://schemas.microsoft.com/office/drawing/2016/ink" xmlns:am3d="http://schemas.microsoft.com/office/drawing/2017/model3d" xmlns:o="urn:schemas-microsoft-com:office:office" xmlns:r="http://schemas.openxmlformats.org/officeDocument/2006/relationships" xmlns:m="http://schemas.openxmlformats.org/officeDocument/2006/math" xmlns:v="urn:schemas-microsoft-com:vml" xmlns:wp14="http://schemas.microsoft.com/office/word/2010/wordprocessingDrawing" xmlns:wp="http://schemas.openxmlformats.org/drawingml/2006/wordprocessingDrawing" xmlns:w10="urn:schemas-microsoft-com:office:word" xmlns:w="http://schemas.openxmlformats.org/wordprocessingml/2006/main" xmlns:w14="http://schemas.microsoft.com/office/word/2010/wordml" xmlns:w15="http://schemas.microsoft.com/office/word/2012/wordml" xmlns:w16cex="http://schemas.microsoft.com/office/word/2018/wordml/cex" xmlns:w16cid="http://schemas.microsoft.com/office/word/2016/wordml/cid" xmlns:w16="http://schemas.microsoft.com/office/word/2018/wordml" xmlns:w16sdtdh="http://schemas.microsoft.com/office/word/2020/wordml/sdtdatahash" xmlns:w16se="http://schemas.microsoft.com/office/word/2015/wordml/symex" xmlns:wpg="http://schemas.microsoft.com/office/word/2010/wordprocessingGroup" xmlns:wpi="http://schemas.microsoft.com/office/word/2010/wordprocessingInk" xmlns:wne="http://schemas.microsoft.com/office/word/2006/wordml" xmlns:wps="http://schemas.microsoft.com/office/word/2010/wordprocessingShape" mc:Ignorable="w14 w15 w16se w16cid w16 w16cex w16sdtdh wp14">
+<w:footnotes xmlns:wpc="http://schemas.microsoft.com/office/word/2010/wordprocessingCanvas" xmlns:cx="http://schemas.microsoft.com/office/drawing/2014/chartex" xmlns:cx1="http://schemas.microsoft.com/office/drawing/2015/9/8/chartex" xmlns:cx2="http://schemas.microsoft.com/office/drawing/2015/10/21/chartex" xmlns:cx3="http://schemas.microsoft.com/office/drawing/2016/5/9/chartex" xmlns:cx4="http://schemas.microsoft.com/office/drawing/2016/5/10/chartex" xmlns:cx5="http://schemas.microsoft.com/office/drawing/2016/5/11/chartex" xmlns:cx6="http://schemas.microsoft.com/office/drawing/2016/5/12/chartex" xmlns:cx7="http://schemas.microsoft.com/office/drawing/2016/5/13/chartex" xmlns:cx8="http://schemas.microsoft.com/office/drawing/2016/5/14/chartex" xmlns:mc="http://schemas.openxmlformats.org/markup-compatibility/2006" xmlns:aink="http://schemas.microsoft.com/office/drawing/2016/ink" xmlns:am3d="http://schemas.microsoft.com/office/drawing/2017/model3d" xmlns:o="urn:schemas-microsoft-com:office:office" xmlns:oel="http://schemas.microsoft.com/office/2019/extlst" xmlns:r="http://schemas.openxmlformats.org/officeDocument/2006/relationships" xmlns:m="http://schemas.openxmlformats.org/officeDocument/2006/math" xmlns:v="urn:schemas-microsoft-com:vml" xmlns:wp14="http://schemas.microsoft.com/office/word/2010/wordprocessingDrawing" xmlns:wp="http://schemas.openxmlformats.org/drawingml/2006/wordprocessingDrawing" xmlns:w10="urn:schemas-microsoft-com:office:word" xmlns:w="http://schemas.openxmlformats.org/wordprocessingml/2006/main" xmlns:w14="http://schemas.microsoft.com/office/word/2010/wordml" xmlns:w15="http://schemas.microsoft.com/office/word/2012/wordml" xmlns:w16cex="http://schemas.microsoft.com/office/word/2018/wordml/cex" xmlns:w16cid="http://schemas.microsoft.com/office/word/2016/wordml/cid" xmlns:w16="http://schemas.microsoft.com/office/word/2018/wordml" xmlns:w16sdtdh="http://schemas.microsoft.com/office/word/2020/wordml/sdtdatahash" xmlns:w16se="http://schemas.microsoft.com/office/word/2015/wordml/symex" xmlns:wpg="http://schemas.microsoft.com/office/word/2010/wordprocessingGroup" xmlns:wpi="http://schemas.microsoft.com/office/word/2010/wordprocessingInk" xmlns:wne="http://schemas.microsoft.com/office/word/2006/wordml" xmlns:wps="http://schemas.microsoft.com/office/word/2010/wordprocessingShape" mc:Ignorable="w14 w15 w16se w16cid w16 w16cex w16sdtdh wp14">
   <w:footnote w:type="separator" w:id="-1">
     <w:p>
       <w:r>
@@ -13928,7 +14156,7 @@
 </file>
 
 <file path=word/header1.xml><?xml version="1.0" encoding="utf-8"?>
-<w:hdr xmlns:wpc="http://schemas.microsoft.com/office/word/2010/wordprocessingCanvas" xmlns:cx="http://schemas.microsoft.com/office/drawing/2014/chartex" xmlns:cx1="http://schemas.microsoft.com/office/drawing/2015/9/8/chartex" xmlns:cx2="http://schemas.microsoft.com/office/drawing/2015/10/21/chartex" xmlns:cx3="http://schemas.microsoft.com/office/drawing/2016/5/9/chartex" xmlns:cx4="http://schemas.microsoft.com/office/drawing/2016/5/10/chartex" xmlns:cx5="http://schemas.microsoft.com/office/drawing/2016/5/11/chartex" xmlns:cx6="http://schemas.microsoft.com/office/drawing/2016/5/12/chartex" xmlns:cx7="http://schemas.microsoft.com/office/drawing/2016/5/13/chartex" xmlns:cx8="http://schemas.microsoft.com/office/drawing/2016/5/14/chartex" xmlns:mc="http://schemas.openxmlformats.org/markup-compatibility/2006" xmlns:aink="http://schemas.microsoft.com/office/drawing/2016/ink" xmlns:am3d="http://schemas.microsoft.com/office/drawing/2017/model3d" xmlns:o="urn:schemas-microsoft-com:office:office" xmlns:r="http://schemas.openxmlformats.org/officeDocument/2006/relationships" xmlns:m="http://schemas.openxmlformats.org/officeDocument/2006/math" xmlns:v="urn:schemas-microsoft-com:vml" xmlns:wp14="http://schemas.microsoft.com/office/word/2010/wordprocessingDrawing" xmlns:wp="http://schemas.openxmlformats.org/drawingml/2006/wordprocessingDrawing" xmlns:w10="urn:schemas-microsoft-com:office:word" xmlns:w="http://schemas.openxmlformats.org/wordprocessingml/2006/main" xmlns:w14="http://schemas.microsoft.com/office/word/2010/wordml" xmlns:w15="http://schemas.microsoft.com/office/word/2012/wordml" xmlns:w16cex="http://schemas.microsoft.com/office/word/2018/wordml/cex" xmlns:w16cid="http://schemas.microsoft.com/office/word/2016/wordml/cid" xmlns:w16="http://schemas.microsoft.com/office/word/2018/wordml" xmlns:w16sdtdh="http://schemas.microsoft.com/office/word/2020/wordml/sdtdatahash" xmlns:w16se="http://schemas.microsoft.com/office/word/2015/wordml/symex" xmlns:wpg="http://schemas.microsoft.com/office/word/2010/wordprocessingGroup" xmlns:wpi="http://schemas.microsoft.com/office/word/2010/wordprocessingInk" xmlns:wne="http://schemas.microsoft.com/office/word/2006/wordml" xmlns:wps="http://schemas.microsoft.com/office/word/2010/wordprocessingShape" mc:Ignorable="w14 w15 w16se w16cid w16 w16cex w16sdtdh wp14">
+<w:hdr xmlns:wpc="http://schemas.microsoft.com/office/word/2010/wordprocessingCanvas" xmlns:cx="http://schemas.microsoft.com/office/drawing/2014/chartex" xmlns:cx1="http://schemas.microsoft.com/office/drawing/2015/9/8/chartex" xmlns:cx2="http://schemas.microsoft.com/office/drawing/2015/10/21/chartex" xmlns:cx3="http://schemas.microsoft.com/office/drawing/2016/5/9/chartex" xmlns:cx4="http://schemas.microsoft.com/office/drawing/2016/5/10/chartex" xmlns:cx5="http://schemas.microsoft.com/office/drawing/2016/5/11/chartex" xmlns:cx6="http://schemas.microsoft.com/office/drawing/2016/5/12/chartex" xmlns:cx7="http://schemas.microsoft.com/office/drawing/2016/5/13/chartex" xmlns:cx8="http://schemas.microsoft.com/office/drawing/2016/5/14/chartex" xmlns:mc="http://schemas.openxmlformats.org/markup-compatibility/2006" xmlns:aink="http://schemas.microsoft.com/office/drawing/2016/ink" xmlns:am3d="http://schemas.microsoft.com/office/drawing/2017/model3d" xmlns:o="urn:schemas-microsoft-com:office:office" xmlns:oel="http://schemas.microsoft.com/office/2019/extlst" xmlns:r="http://schemas.openxmlformats.org/officeDocument/2006/relationships" xmlns:m="http://schemas.openxmlformats.org/officeDocument/2006/math" xmlns:v="urn:schemas-microsoft-com:vml" xmlns:wp14="http://schemas.microsoft.com/office/word/2010/wordprocessingDrawing" xmlns:wp="http://schemas.openxmlformats.org/drawingml/2006/wordprocessingDrawing" xmlns:w10="urn:schemas-microsoft-com:office:word" xmlns:w="http://schemas.openxmlformats.org/wordprocessingml/2006/main" xmlns:w14="http://schemas.microsoft.com/office/word/2010/wordml" xmlns:w15="http://schemas.microsoft.com/office/word/2012/wordml" xmlns:w16cex="http://schemas.microsoft.com/office/word/2018/wordml/cex" xmlns:w16cid="http://schemas.microsoft.com/office/word/2016/wordml/cid" xmlns:w16="http://schemas.microsoft.com/office/word/2018/wordml" xmlns:w16sdtdh="http://schemas.microsoft.com/office/word/2020/wordml/sdtdatahash" xmlns:w16se="http://schemas.microsoft.com/office/word/2015/wordml/symex" xmlns:wpg="http://schemas.microsoft.com/office/word/2010/wordprocessingGroup" xmlns:wpi="http://schemas.microsoft.com/office/word/2010/wordprocessingInk" xmlns:wne="http://schemas.microsoft.com/office/word/2006/wordml" xmlns:wps="http://schemas.microsoft.com/office/word/2010/wordprocessingShape" mc:Ignorable="w14 w15 w16se w16cid w16 w16cex w16sdtdh wp14">
   <w:p>
     <w:pPr>
       <w:pStyle w:val="Text"/>
@@ -14078,7 +14306,7 @@
 </file>
 
 <file path=word/numbering.xml><?xml version="1.0" encoding="utf-8"?>
-<w:numbering xmlns:wpc="http://schemas.microsoft.com/office/word/2010/wordprocessingCanvas" xmlns:cx="http://schemas.microsoft.com/office/drawing/2014/chartex" xmlns:cx1="http://schemas.microsoft.com/office/drawing/2015/9/8/chartex" xmlns:cx2="http://schemas.microsoft.com/office/drawing/2015/10/21/chartex" xmlns:cx3="http://schemas.microsoft.com/office/drawing/2016/5/9/chartex" xmlns:cx4="http://schemas.microsoft.com/office/drawing/2016/5/10/chartex" xmlns:cx5="http://schemas.microsoft.com/office/drawing/2016/5/11/chartex" xmlns:cx6="http://schemas.microsoft.com/office/drawing/2016/5/12/chartex" xmlns:cx7="http://schemas.microsoft.com/office/drawing/2016/5/13/chartex" xmlns:cx8="http://schemas.microsoft.com/office/drawing/2016/5/14/chartex" xmlns:mc="http://schemas.openxmlformats.org/markup-compatibility/2006" xmlns:aink="http://schemas.microsoft.com/office/drawing/2016/ink" xmlns:am3d="http://schemas.microsoft.com/office/drawing/2017/model3d" xmlns:o="urn:schemas-microsoft-com:office:office" xmlns:r="http://schemas.openxmlformats.org/officeDocument/2006/relationships" xmlns:m="http://schemas.openxmlformats.org/officeDocument/2006/math" xmlns:v="urn:schemas-microsoft-com:vml" xmlns:wp14="http://schemas.microsoft.com/office/word/2010/wordprocessingDrawing" xmlns:wp="http://schemas.openxmlformats.org/drawingml/2006/wordprocessingDrawing" xmlns:w10="urn:schemas-microsoft-com:office:word" xmlns:w="http://schemas.openxmlformats.org/wordprocessingml/2006/main" xmlns:w14="http://schemas.microsoft.com/office/word/2010/wordml" xmlns:w15="http://schemas.microsoft.com/office/word/2012/wordml" xmlns:w16cex="http://schemas.microsoft.com/office/word/2018/wordml/cex" xmlns:w16cid="http://schemas.microsoft.com/office/word/2016/wordml/cid" xmlns:w16="http://schemas.microsoft.com/office/word/2018/wordml" xmlns:w16sdtdh="http://schemas.microsoft.com/office/word/2020/wordml/sdtdatahash" xmlns:w16se="http://schemas.microsoft.com/office/word/2015/wordml/symex" xmlns:wpg="http://schemas.microsoft.com/office/word/2010/wordprocessingGroup" xmlns:wpi="http://schemas.microsoft.com/office/word/2010/wordprocessingInk" xmlns:wne="http://schemas.microsoft.com/office/word/2006/wordml" xmlns:wps="http://schemas.microsoft.com/office/word/2010/wordprocessingShape" mc:Ignorable="w14 w15 w16se w16cid w16 w16cex w16sdtdh wp14">
+<w:numbering xmlns:wpc="http://schemas.microsoft.com/office/word/2010/wordprocessingCanvas" xmlns:cx="http://schemas.microsoft.com/office/drawing/2014/chartex" xmlns:cx1="http://schemas.microsoft.com/office/drawing/2015/9/8/chartex" xmlns:cx2="http://schemas.microsoft.com/office/drawing/2015/10/21/chartex" xmlns:cx3="http://schemas.microsoft.com/office/drawing/2016/5/9/chartex" xmlns:cx4="http://schemas.microsoft.com/office/drawing/2016/5/10/chartex" xmlns:cx5="http://schemas.microsoft.com/office/drawing/2016/5/11/chartex" xmlns:cx6="http://schemas.microsoft.com/office/drawing/2016/5/12/chartex" xmlns:cx7="http://schemas.microsoft.com/office/drawing/2016/5/13/chartex" xmlns:cx8="http://schemas.microsoft.com/office/drawing/2016/5/14/chartex" xmlns:mc="http://schemas.openxmlformats.org/markup-compatibility/2006" xmlns:aink="http://schemas.microsoft.com/office/drawing/2016/ink" xmlns:am3d="http://schemas.microsoft.com/office/drawing/2017/model3d" xmlns:o="urn:schemas-microsoft-com:office:office" xmlns:oel="http://schemas.microsoft.com/office/2019/extlst" xmlns:r="http://schemas.openxmlformats.org/officeDocument/2006/relationships" xmlns:m="http://schemas.openxmlformats.org/officeDocument/2006/math" xmlns:v="urn:schemas-microsoft-com:vml" xmlns:wp14="http://schemas.microsoft.com/office/word/2010/wordprocessingDrawing" xmlns:wp="http://schemas.openxmlformats.org/drawingml/2006/wordprocessingDrawing" xmlns:w10="urn:schemas-microsoft-com:office:word" xmlns:w="http://schemas.openxmlformats.org/wordprocessingml/2006/main" xmlns:w14="http://schemas.microsoft.com/office/word/2010/wordml" xmlns:w15="http://schemas.microsoft.com/office/word/2012/wordml" xmlns:w16cex="http://schemas.microsoft.com/office/word/2018/wordml/cex" xmlns:w16cid="http://schemas.microsoft.com/office/word/2016/wordml/cid" xmlns:w16="http://schemas.microsoft.com/office/word/2018/wordml" xmlns:w16sdtdh="http://schemas.microsoft.com/office/word/2020/wordml/sdtdatahash" xmlns:w16se="http://schemas.microsoft.com/office/word/2015/wordml/symex" xmlns:wpg="http://schemas.microsoft.com/office/word/2010/wordprocessingGroup" xmlns:wpi="http://schemas.microsoft.com/office/word/2010/wordprocessingInk" xmlns:wne="http://schemas.microsoft.com/office/word/2006/wordml" xmlns:wps="http://schemas.microsoft.com/office/word/2010/wordprocessingShape" mc:Ignorable="w14 w15 w16se w16cid w16 w16cex w16sdtdh wp14">
   <w:abstractNum w:abstractNumId="0" w15:restartNumberingAfterBreak="0">
     <w:nsid w:val="1C260342"/>
     <w:multiLevelType w:val="hybridMultilevel"/>
@@ -15114,7 +15342,7 @@
   <w:num w:numId="3" w16cid:durableId="1212615919">
     <w:abstractNumId w:val="2"/>
     <w:lvlOverride w:ilvl="0">
-      <w:lvl w:ilvl="0" w:tplc="4FFA8E9E">
+      <w:lvl w:ilvl="0" w:tplc="72D6E76E">
         <w:start w:val="1"/>
         <w:numFmt w:val="bullet"/>
         <w:lvlText w:val="•"/>
@@ -15141,7 +15369,7 @@
       </w:lvl>
     </w:lvlOverride>
     <w:lvlOverride w:ilvl="1">
-      <w:lvl w:ilvl="1" w:tplc="E56E28F0">
+      <w:lvl w:ilvl="1" w:tplc="2E480286">
         <w:start w:val="1"/>
         <w:numFmt w:val="bullet"/>
         <w:lvlText w:val="•"/>
@@ -15168,7 +15396,7 @@
       </w:lvl>
     </w:lvlOverride>
     <w:lvlOverride w:ilvl="2">
-      <w:lvl w:ilvl="2" w:tplc="0520E70E">
+      <w:lvl w:ilvl="2" w:tplc="4F4A3B16">
         <w:start w:val="1"/>
         <w:numFmt w:val="bullet"/>
         <w:lvlText w:val="-"/>
@@ -15209,7 +15437,7 @@
       </w:lvl>
     </w:lvlOverride>
     <w:lvlOverride w:ilvl="3">
-      <w:lvl w:ilvl="3" w:tplc="AA24A47C">
+      <w:lvl w:ilvl="3" w:tplc="44CA4BE6">
         <w:start w:val="1"/>
         <w:numFmt w:val="bullet"/>
         <w:lvlText w:val="-"/>
@@ -15250,7 +15478,7 @@
       </w:lvl>
     </w:lvlOverride>
     <w:lvlOverride w:ilvl="4">
-      <w:lvl w:ilvl="4" w:tplc="D8CC8A64">
+      <w:lvl w:ilvl="4" w:tplc="3EFE0FBE">
         <w:start w:val="1"/>
         <w:numFmt w:val="bullet"/>
         <w:lvlText w:val="-"/>
@@ -15291,7 +15519,7 @@
       </w:lvl>
     </w:lvlOverride>
     <w:lvlOverride w:ilvl="5">
-      <w:lvl w:ilvl="5" w:tplc="BBB0CF0C">
+      <w:lvl w:ilvl="5" w:tplc="5D36570C">
         <w:start w:val="1"/>
         <w:numFmt w:val="bullet"/>
         <w:lvlText w:val="-"/>
@@ -15332,7 +15560,7 @@
       </w:lvl>
     </w:lvlOverride>
     <w:lvlOverride w:ilvl="6">
-      <w:lvl w:ilvl="6" w:tplc="7FB6D5FA">
+      <w:lvl w:ilvl="6" w:tplc="CF5E0238">
         <w:start w:val="1"/>
         <w:numFmt w:val="bullet"/>
         <w:lvlText w:val="-"/>
@@ -15373,7 +15601,7 @@
       </w:lvl>
     </w:lvlOverride>
     <w:lvlOverride w:ilvl="7">
-      <w:lvl w:ilvl="7" w:tplc="95D216B4">
+      <w:lvl w:ilvl="7" w:tplc="76AAB99A">
         <w:start w:val="1"/>
         <w:numFmt w:val="bullet"/>
         <w:lvlText w:val="-"/>
@@ -15414,7 +15642,7 @@
       </w:lvl>
     </w:lvlOverride>
     <w:lvlOverride w:ilvl="8">
-      <w:lvl w:ilvl="8" w:tplc="46128A66">
+      <w:lvl w:ilvl="8" w:tplc="C3A661C0">
         <w:start w:val="1"/>
         <w:numFmt w:val="bullet"/>
         <w:lvlText w:val="-"/>

</xml_diff>